<commit_message>
Alteração no documento de requisitos.
</commit_message>
<xml_diff>
--- a/Documentos/Requisitos.docx
+++ b/Documentos/Requisitos.docx
@@ -26,8 +26,31 @@
       </w:pPr>
     </w:p>
     <w:p>
-      <w:r>
-        <w:t xml:space="preserve">1 </w:t>
+      <w:pPr>
+        <w:rPr>
+          <w:u w:val="single"/>
+        </w:rPr>
+      </w:pPr>
+      <w:r>
+        <w:rPr>
+          <w:u w:val="single"/>
+        </w:rPr>
+        <w:t>Requisitos Funcionais:</w:t>
+      </w:r>
+    </w:p>
+    <w:p>
+      <w:r>
+        <w:t>RF1 – O sistema deve representar indivíduos e arestas para o usuário.</w:t>
+      </w:r>
+    </w:p>
+    <w:p>
+      <w:r>
+        <w:t>RF2 – O sistema deve permitir a entrada de informações por meio de um documento de texto.</w:t>
+      </w:r>
+    </w:p>
+    <w:p>
+      <w:r>
+        <w:t xml:space="preserve">RF3 </w:t>
       </w:r>
       <w:r>
         <w:t>–</w:t>
@@ -36,108 +59,228 @@
         <w:t xml:space="preserve"> </w:t>
       </w:r>
       <w:r>
-        <w:t>Todas as pessoas precisam percorrer o menor caminho possível para chegar no local de encontro.</w:t>
-      </w:r>
-    </w:p>
-    <w:p>
-      <w:r>
-        <w:t>2 – Necessário ter a visualização das pessoas caminhando até o ponto de encontro.</w:t>
-      </w:r>
-    </w:p>
-    <w:p>
-      <w:r>
-        <w:t xml:space="preserve">3 – O mapa </w:t>
-      </w:r>
-      <w:r>
-        <w:t xml:space="preserve">e as pessoas </w:t>
-      </w:r>
-      <w:r>
-        <w:t>obrigatoriamente deve</w:t>
-      </w:r>
-      <w:r>
-        <w:t>m</w:t>
-      </w:r>
-      <w:r>
-        <w:t xml:space="preserve"> ser definido</w:t>
-      </w:r>
-      <w:r>
-        <w:t>s</w:t>
-      </w:r>
-      <w:r>
-        <w:t xml:space="preserve"> pelo usuário.</w:t>
-      </w:r>
-    </w:p>
-    <w:p>
-      <w:r>
-        <w:t xml:space="preserve">4 – O mapa pode ser informado por um documento </w:t>
+        <w:t>O sistema deve permitir a entrada de coordenadas e o comprimento referentes ao posicionamento da linha.</w:t>
+      </w:r>
+    </w:p>
+    <w:p>
+      <w:r>
+        <w:t>RF4 – O sistema deve permitir a entrada da posição de um indivíduo no mapa.</w:t>
+      </w:r>
+    </w:p>
+    <w:p>
+      <w:r>
+        <w:t>RF5 – O usuário deve ter a permissão para alterar e excluir linhas e indivíduos.</w:t>
+      </w:r>
+    </w:p>
+    <w:p>
+      <w:r>
+        <w:t xml:space="preserve">RF6 </w:t>
+      </w:r>
+      <w:r>
+        <w:t>–</w:t>
+      </w:r>
+      <w:r>
+        <w:t xml:space="preserve"> </w:t>
+      </w:r>
+      <w:r>
+        <w:t>O sistema deve permitir que o usuário salve as informações cadastradas.</w:t>
+      </w:r>
+    </w:p>
+    <w:p>
+      <w:r>
+        <w:t xml:space="preserve">RF7 </w:t>
+      </w:r>
+      <w:r>
+        <w:t xml:space="preserve">-  </w:t>
+      </w:r>
+      <w:r>
+        <w:t>O sistema deve permitir que o usuário carregue as informações cadastradas anteriormente.</w:t>
+      </w:r>
+    </w:p>
+    <w:p>
+      <w:r>
+        <w:t xml:space="preserve">RF8 </w:t>
+      </w:r>
+      <w:r>
+        <w:t>–</w:t>
+      </w:r>
+      <w:r>
+        <w:t xml:space="preserve"> </w:t>
+      </w:r>
+      <w:r>
+        <w:t>O sistema deve fornecer o ponto de encontro entre todos os indivíduos onde, cada um percorra pelas linhas o menor caminho possível.</w:t>
+      </w:r>
+    </w:p>
+    <w:p>
+      <w:r>
+        <w:t>RF9 – O sistema deve fornecer a visualização dos indivíduos percorrendo as linhas do mapa em direção do seu ponto de encontro.</w:t>
+      </w:r>
+    </w:p>
+    <w:p>
+      <w:r>
+        <w:t>RF10 – O sistema deve fornecer um tutorial para facilitar a utilização.</w:t>
+      </w:r>
+    </w:p>
+    <w:p>
+      <w:r>
+        <w:t xml:space="preserve">RF11 </w:t>
+      </w:r>
+      <w:r>
+        <w:t>–</w:t>
+      </w:r>
+      <w:r>
+        <w:t xml:space="preserve"> </w:t>
+      </w:r>
+      <w:r>
+        <w:t xml:space="preserve">O sistema deve representar o ponto de encontro </w:t>
+      </w:r>
+      <w:r>
+        <w:t>no mapa de maneira chamativa.</w:t>
+      </w:r>
+    </w:p>
+    <w:p>
+      <w:r>
+        <w:t>RF12 – O usuário deve definir se a linha é mão única ou mão dupla. Caso for mão única, o usuário deve fornecer a direção da linha.</w:t>
+      </w:r>
+    </w:p>
+    <w:p/>
+    <w:p>
+      <w:pPr>
+        <w:rPr>
+          <w:u w:val="single"/>
+        </w:rPr>
+      </w:pPr>
+      <w:r>
+        <w:rPr>
+          <w:u w:val="single"/>
+        </w:rPr>
+        <w:t>Requisitos Não-Funcionais:</w:t>
+      </w:r>
+    </w:p>
+    <w:p>
+      <w:r>
+        <w:t>RNF1 – Toda linha deve ser convertida em vértices e arestas.</w:t>
+      </w:r>
+    </w:p>
+    <w:p>
+      <w:r>
+        <w:t xml:space="preserve">RNF2 </w:t>
+      </w:r>
+      <w:r>
+        <w:t>– Utilizar linguagem de programação Java.</w:t>
+      </w:r>
+    </w:p>
+    <w:p>
+      <w:r>
+        <w:t>RNF3 – O mapa será desenhado utilizando recursos do Java 2D.</w:t>
+      </w:r>
+    </w:p>
+    <w:p>
+      <w:r>
+        <w:t xml:space="preserve">RNF4 – O ponto de encontro deve ser calculado utilizando o algoritmo de Floyd Warshall e escolhendo a vértice com menor custo </w:t>
+      </w:r>
+      <w:r>
+        <w:t>dentre todos os vértices representados na Matriz de retorno do algoritmo.</w:t>
+      </w:r>
+    </w:p>
+    <w:p>
+      <w:r>
+        <w:t xml:space="preserve">RNF5 – O caminho entre cada indivíduo e o ponto de encontro deve ser calculado pelo algoritmo </w:t>
       </w:r>
       <w:proofErr w:type="spellStart"/>
       <w:r>
-        <w:t>txt</w:t>
+        <w:t>Dijkstra</w:t>
       </w:r>
       <w:proofErr w:type="spellEnd"/>
       <w:r>
-        <w:t xml:space="preserve">. </w:t>
-      </w:r>
-    </w:p>
-    <w:p>
-      <w:r>
-        <w:t xml:space="preserve">5 </w:t>
-      </w:r>
-      <w:r>
-        <w:t>–</w:t>
-      </w:r>
-      <w:r>
-        <w:t xml:space="preserve"> </w:t>
-      </w:r>
-      <w:r>
-        <w:t>As ruas devem ser informadas por coordenadas</w:t>
-      </w:r>
-      <w:r>
-        <w:t xml:space="preserve"> </w:t>
+        <w:t>.</w:t>
+      </w:r>
+    </w:p>
+    <w:p>
+      <w:r>
+        <w:t>RNF6 – O arquivo onde será salvo as configurações</w:t>
+      </w:r>
+      <w:r>
+        <w:t xml:space="preserve"> deve ser no </w:t>
+      </w:r>
+      <w:proofErr w:type="gramStart"/>
+      <w:r>
+        <w:t>formato .</w:t>
       </w:r>
       <w:proofErr w:type="spellStart"/>
       <w:r>
-        <w:t>xy</w:t>
+        <w:t>xblau</w:t>
       </w:r>
       <w:proofErr w:type="spellEnd"/>
-      <w:r>
-        <w:t>.</w:t>
-      </w:r>
-    </w:p>
-    <w:p>
-      <w:r>
-        <w:t>6 – Caso o usuário queria representar uma curva, o valor do arco deve ser representado.</w:t>
-      </w:r>
-    </w:p>
-    <w:p>
-      <w:r>
-        <w:t>7</w:t>
-      </w:r>
-      <w:r>
-        <w:t xml:space="preserve"> – O cálculo do ponto de encontro não pode ser realizado por força bruta.</w:t>
-      </w:r>
-      <w:r>
-        <w:t xml:space="preserve"> </w:t>
-      </w:r>
-    </w:p>
-    <w:p>
-      <w:r>
-        <w:t>8</w:t>
-      </w:r>
-      <w:r>
-        <w:t xml:space="preserve"> – Quando o usuário definir a posição das pessoas, essas pessoas devem estar posicionadas em cima de uma rua do mapa.</w:t>
-      </w:r>
-    </w:p>
-    <w:p>
-      <w:r>
-        <w:t>9</w:t>
+      <w:proofErr w:type="gramEnd"/>
+      <w:r>
+        <w:t xml:space="preserve"> e editável no </w:t>
+      </w:r>
+      <w:proofErr w:type="spellStart"/>
+      <w:r>
+        <w:t>notepad</w:t>
+      </w:r>
+      <w:proofErr w:type="spellEnd"/>
+      <w:r>
+        <w:t xml:space="preserve"> como documento de texto.</w:t>
+      </w:r>
+    </w:p>
+    <w:p/>
+    <w:p>
+      <w:pPr>
+        <w:rPr>
+          <w:u w:val="single"/>
+        </w:rPr>
+      </w:pPr>
+    </w:p>
+    <w:p>
+      <w:pPr>
+        <w:rPr>
+          <w:u w:val="single"/>
+        </w:rPr>
+      </w:pPr>
+      <w:r>
+        <w:rPr>
+          <w:u w:val="single"/>
+        </w:rPr>
+        <w:lastRenderedPageBreak/>
+        <w:t xml:space="preserve">Regras de </w:t>
+      </w:r>
+      <w:r>
+        <w:rPr>
+          <w:u w:val="single"/>
+        </w:rPr>
+        <w:t>Negócio</w:t>
+      </w:r>
+      <w:r>
+        <w:rPr>
+          <w:u w:val="single"/>
+        </w:rPr>
+        <w:t>:</w:t>
+      </w:r>
+    </w:p>
+    <w:p>
+      <w:r>
+        <w:t>RN1 – O ponto de encontro deve sempre ser um</w:t>
+      </w:r>
+      <w:r>
+        <w:t xml:space="preserve"> vértice do mapa.</w:t>
+      </w:r>
+    </w:p>
+    <w:p>
+      <w:r>
+        <w:t>RN2 – O indivíduo sempre deve estar em cima de um vértice.</w:t>
+      </w:r>
+    </w:p>
+    <w:p>
+      <w:r>
+        <w:t xml:space="preserve">RN3 </w:t>
+      </w:r>
+      <w:r>
+        <w:t>– Caso ocorra de duas linhas se sobreporem, no ponto de sobreposição as linhas serão dividas e o ponto de sobreposição se torna um vértice.</w:t>
       </w:r>
       <w:bookmarkStart w:id="0" w:name="_GoBack"/>
       <w:bookmarkEnd w:id="0"/>
-      <w:r>
-        <w:t xml:space="preserve"> – O ponto de encontro e as pessoas devem estar posicionados em alguma esquina.</w:t>
-      </w:r>
     </w:p>
     <w:sectPr>
       <w:pgSz w:w="11906" w:h="16838"/>

</xml_diff>

<commit_message>
Alterei o diagrama de classes, documento de requisitos, planilha de tarefas e o código fonte. No código fonte, coloquei a Classe OperadorGrafo no pacote de controller, criei um fonte pro Algoritmo de Floyd Warshall e o deixei no pacote de utilitários. Agora a classe do OperadorGrafo somente chama as classes do Dijkstra e do FloydWarshall, assim o código fica mais separado, facilitando a manutenção.
</commit_message>
<xml_diff>
--- a/Documentos/Requisitos.docx
+++ b/Documentos/Requisitos.docx
@@ -201,29 +201,13 @@
         <w:t>RNF6 – O arquivo onde será salvo as configurações</w:t>
       </w:r>
       <w:r>
-        <w:t xml:space="preserve"> deve ser no </w:t>
-      </w:r>
-      <w:proofErr w:type="gramStart"/>
-      <w:r>
-        <w:t>formato .</w:t>
+        <w:t xml:space="preserve"> deve ser no formato .</w:t>
       </w:r>
       <w:proofErr w:type="spellStart"/>
       <w:r>
-        <w:t>xblau</w:t>
+        <w:t>txt</w:t>
       </w:r>
       <w:proofErr w:type="spellEnd"/>
-      <w:proofErr w:type="gramEnd"/>
-      <w:r>
-        <w:t xml:space="preserve"> e editável no </w:t>
-      </w:r>
-      <w:proofErr w:type="spellStart"/>
-      <w:r>
-        <w:t>notepad</w:t>
-      </w:r>
-      <w:proofErr w:type="spellEnd"/>
-      <w:r>
-        <w:t xml:space="preserve"> como documento de texto.</w:t>
-      </w:r>
     </w:p>
     <w:p/>
     <w:p>
@@ -274,13 +258,23 @@
     </w:p>
     <w:p>
       <w:r>
-        <w:t xml:space="preserve">RN3 </w:t>
-      </w:r>
-      <w:r>
-        <w:t>– Caso ocorra de duas linhas se sobreporem, no ponto de sobreposição as linhas serão dividas e o ponto de sobreposição se torna um vértice.</w:t>
+        <w:t>RN3 – A aresta obrigatoriamente deve ter uma direção (Origem -&gt; Destino ou Bidirecional).</w:t>
+      </w:r>
+    </w:p>
+    <w:p>
+      <w:r>
+        <w:t>RN4 – A aresta obrigatoriamente deve ter um comprimento.</w:t>
+      </w:r>
+    </w:p>
+    <w:p>
+      <w:r>
+        <w:t>RN5 – Se o comprimento da aresta for maior que o comprimento entre o vértice de origem e o vértice de destino, a aresta é representada como uma curva.</w:t>
       </w:r>
       <w:bookmarkStart w:id="0" w:name="_GoBack"/>
       <w:bookmarkEnd w:id="0"/>
+      <w:r>
+        <w:t xml:space="preserve"> </w:t>
+      </w:r>
     </w:p>
     <w:sectPr>
       <w:pgSz w:w="11906" w:h="16838"/>

</xml_diff>

<commit_message>
Conclusão do arquivo de requisitos do sistema
</commit_message>
<xml_diff>
--- a/Documentos/Requisitos.docx
+++ b/Documentos/Requisitos.docx
@@ -9,7 +9,19 @@
         </w:rPr>
       </w:pPr>
       <w:r>
-        <w:t>Problema: Dentro de um mapa, é definido várias pessoas, necessário encontrar o local, neste mapa</w:t>
+        <w:t>Problema: Den</w:t>
+      </w:r>
+      <w:r>
+        <w:t>tro de um mapa, são definidos vário</w:t>
+      </w:r>
+      <w:r>
+        <w:t xml:space="preserve">s </w:t>
+      </w:r>
+      <w:r>
+        <w:t>indivíduos</w:t>
+      </w:r>
+      <w:r>
+        <w:t>, necessário encontrar o local, neste mapa</w:t>
       </w:r>
       <w:r>
         <w:t>, o</w:t>
@@ -28,12 +40,16 @@
     <w:p>
       <w:pPr>
         <w:rPr>
-          <w:u w:val="single"/>
+          <w:b/>
+          <w:sz w:val="24"/>
+          <w:szCs w:val="24"/>
         </w:rPr>
       </w:pPr>
       <w:r>
         <w:rPr>
-          <w:u w:val="single"/>
+          <w:b/>
+          <w:sz w:val="24"/>
+          <w:szCs w:val="24"/>
         </w:rPr>
         <w:t>Requisitos Funcionais:</w:t>
       </w:r>
@@ -74,7 +90,13 @@
     </w:p>
     <w:p>
       <w:r>
-        <w:t xml:space="preserve">RF6 </w:t>
+        <w:t>R</w:t>
+      </w:r>
+      <w:r>
+        <w:t>F6</w:t>
+      </w:r>
+      <w:r>
+        <w:t xml:space="preserve"> </w:t>
       </w:r>
       <w:r>
         <w:t>–</w:t>
@@ -83,23 +105,31 @@
         <w:t xml:space="preserve"> </w:t>
       </w:r>
       <w:r>
-        <w:t>O sistema deve permitir que o usuário salve as informações cadastradas.</w:t>
-      </w:r>
-    </w:p>
-    <w:p>
-      <w:r>
-        <w:t xml:space="preserve">RF7 </w:t>
-      </w:r>
-      <w:r>
-        <w:t xml:space="preserve">-  </w:t>
-      </w:r>
-      <w:r>
-        <w:t>O sistema deve permitir que o usuário carregue as informações cadastradas anteriormente.</w:t>
-      </w:r>
-    </w:p>
-    <w:p>
-      <w:r>
-        <w:t xml:space="preserve">RF8 </w:t>
+        <w:t>O sistema deve fornecer o ponto de encontro entre todos os indivíduos onde, cada um percorra pelas linhas o menor caminho possível.</w:t>
+      </w:r>
+    </w:p>
+    <w:p>
+      <w:r>
+        <w:t>RF7</w:t>
+      </w:r>
+      <w:r>
+        <w:t xml:space="preserve"> – O sistema deve fornecer a visualização dos indivíduos percorrendo as linhas do mapa em direção do seu ponto de encontro.</w:t>
+      </w:r>
+    </w:p>
+    <w:p>
+      <w:r>
+        <w:t>RF8</w:t>
+      </w:r>
+      <w:r>
+        <w:t xml:space="preserve"> – O sistema deve fornecer um tutorial para facilitar a utilização.</w:t>
+      </w:r>
+    </w:p>
+    <w:p>
+      <w:r>
+        <w:t>RF9</w:t>
+      </w:r>
+      <w:r>
+        <w:t xml:space="preserve"> </w:t>
       </w:r>
       <w:r>
         <w:t>–</w:t>
@@ -108,22 +138,28 @@
         <w:t xml:space="preserve"> </w:t>
       </w:r>
       <w:r>
-        <w:t>O sistema deve fornecer o ponto de encontro entre todos os indivíduos onde, cada um percorra pelas linhas o menor caminho possível.</w:t>
-      </w:r>
-    </w:p>
-    <w:p>
-      <w:r>
-        <w:t>RF9 – O sistema deve fornecer a visualização dos indivíduos percorrendo as linhas do mapa em direção do seu ponto de encontro.</w:t>
-      </w:r>
-    </w:p>
-    <w:p>
-      <w:r>
-        <w:t>RF10 – O sistema deve fornecer um tutorial para facilitar a utilização.</w:t>
-      </w:r>
-    </w:p>
-    <w:p>
-      <w:r>
-        <w:t xml:space="preserve">RF11 </w:t>
+        <w:t xml:space="preserve">O sistema deve representar o ponto de encontro </w:t>
+      </w:r>
+      <w:r>
+        <w:t>no mapa de maneira chamativa.</w:t>
+      </w:r>
+    </w:p>
+    <w:p>
+      <w:r>
+        <w:t>RF10</w:t>
+      </w:r>
+      <w:r>
+        <w:t xml:space="preserve"> – O usuário deve definir se a linha é mão única ou mão dupla. Caso for mão única, o usuário deve fornecer a direção da linha.</w:t>
+      </w:r>
+    </w:p>
+    <w:p>
+      <w:r>
+        <w:t>RF11 – O sistema deve exibir, em tempo real, a movimentação dos indivíduos até o ponto de encontro.</w:t>
+      </w:r>
+    </w:p>
+    <w:p>
+      <w:r>
+        <w:t xml:space="preserve">RF12 </w:t>
       </w:r>
       <w:r>
         <w:t>–</w:t>
@@ -132,148 +168,580 @@
         <w:t xml:space="preserve"> </w:t>
       </w:r>
       <w:r>
-        <w:t xml:space="preserve">O sistema deve representar o ponto de encontro </w:t>
-      </w:r>
-      <w:r>
-        <w:t>no mapa de maneira chamativa.</w:t>
-      </w:r>
-    </w:p>
-    <w:p>
-      <w:r>
-        <w:t>RF12 – O usuário deve definir se a linha é mão única ou mão dupla. Caso for mão única, o usuário deve fornecer a direção da linha.</w:t>
+        <w:t>O sistema deve permitir o desenho de arestas</w:t>
+      </w:r>
+      <w:r>
+        <w:t xml:space="preserve"> paralelas</w:t>
+      </w:r>
+      <w:r>
+        <w:t>.</w:t>
+      </w:r>
+    </w:p>
+    <w:p>
+      <w:r>
+        <w:t>RF13 – O sistema deve conter uma janela interna com o nome dos desenvolvedores.</w:t>
+      </w:r>
+    </w:p>
+    <w:p>
+      <w:r>
+        <w:t>RF14 – O sistema deve conter um botão para o in</w:t>
+      </w:r>
+      <w:r>
+        <w:t>ício d</w:t>
+      </w:r>
+      <w:r>
+        <w:t xml:space="preserve">a execução </w:t>
+      </w:r>
+      <w:r>
+        <w:t>onde os indivíduos começam a caminhar para o ponto de encontro.</w:t>
+      </w:r>
+    </w:p>
+    <w:p>
+      <w:r>
+        <w:t>RF15 – O sistema deve conter uma janela interna somente para a exibição do mapa completo.</w:t>
+      </w:r>
+    </w:p>
+    <w:p>
+      <w:r>
+        <w:t>RF16 – O sistema deve conter um botão para a finalização do programa.</w:t>
+      </w:r>
+    </w:p>
+    <w:p>
+      <w:r>
+        <w:t>RF17 –</w:t>
+      </w:r>
+      <w:r>
+        <w:t xml:space="preserve"> </w:t>
+      </w:r>
+      <w:r>
+        <w:t xml:space="preserve"> </w:t>
+      </w:r>
+      <w:r>
+        <w:t>O sistema deve permitir o desenho de arestas curvas.</w:t>
+      </w:r>
+    </w:p>
+    <w:p>
+      <w:r>
+        <w:t xml:space="preserve">RF18 </w:t>
+      </w:r>
+      <w:r>
+        <w:t>–</w:t>
+      </w:r>
+      <w:r>
+        <w:t xml:space="preserve"> </w:t>
+      </w:r>
+      <w:r>
+        <w:t xml:space="preserve">O sistema deve permitir que o usuário navegue nos diretórios do seu computador para encontrar um arquivo texto </w:t>
+      </w:r>
+      <w:proofErr w:type="spellStart"/>
+      <w:r>
+        <w:t>pré</w:t>
+      </w:r>
+      <w:proofErr w:type="spellEnd"/>
+      <w:r>
+        <w:t>-configurado.</w:t>
+      </w:r>
+    </w:p>
+    <w:p>
+      <w:r>
+        <w:t>RF19 – O sistema deve permitir a abertura de múltiplas janelas internas.</w:t>
+      </w:r>
+    </w:p>
+    <w:p>
+      <w:r>
+        <w:t>RF20 – O sistema deve permitir que o usuário escolha medidas parciais e inteiras no tamanho da aresta.</w:t>
       </w:r>
     </w:p>
     <w:p/>
+    <w:p/>
+    <w:p>
+      <w:pPr>
+        <w:rPr>
+          <w:b/>
+          <w:sz w:val="24"/>
+        </w:rPr>
+      </w:pPr>
+      <w:r>
+        <w:rPr>
+          <w:b/>
+          <w:sz w:val="24"/>
+        </w:rPr>
+        <w:lastRenderedPageBreak/>
+        <w:t>Requisitos Não-Funcionais:</w:t>
+      </w:r>
+    </w:p>
+    <w:p>
+      <w:r>
+        <w:t>RNF1 – Toda linha deve ser convertida em vértices e arestas.</w:t>
+      </w:r>
+    </w:p>
+    <w:p>
+      <w:r>
+        <w:t xml:space="preserve">RNF2 </w:t>
+      </w:r>
+      <w:r>
+        <w:t>– Utilizar linguagem de programação Java.</w:t>
+      </w:r>
+    </w:p>
+    <w:p>
+      <w:r>
+        <w:t>RNF3 – O mapa será desenhado utilizando recursos do Java 2D.</w:t>
+      </w:r>
+    </w:p>
+    <w:p>
+      <w:r>
+        <w:t xml:space="preserve">RNF4 – O ponto de encontro deve ser calculado utilizando o algoritmo de Floyd Warshall e escolhendo a vértice com menor custo </w:t>
+      </w:r>
+      <w:r>
+        <w:t>dentre todos os vértices representados na Matriz de retorno do algoritmo.</w:t>
+      </w:r>
+    </w:p>
+    <w:p>
+      <w:r>
+        <w:t xml:space="preserve">RNF5 – O caminho entre cada indivíduo e o ponto de encontro deve ser calculado pelo algoritmo </w:t>
+      </w:r>
+      <w:proofErr w:type="spellStart"/>
+      <w:r>
+        <w:t>Dijkstra</w:t>
+      </w:r>
+      <w:proofErr w:type="spellEnd"/>
+      <w:r>
+        <w:t>.</w:t>
+      </w:r>
+    </w:p>
+    <w:p>
+      <w:r>
+        <w:t>RNF6 – O arquivo onde será salvo as configurações</w:t>
+      </w:r>
+      <w:r>
+        <w:t xml:space="preserve"> deve ser no formato .</w:t>
+      </w:r>
+      <w:proofErr w:type="spellStart"/>
+      <w:r>
+        <w:t>txt</w:t>
+      </w:r>
+      <w:proofErr w:type="spellEnd"/>
+    </w:p>
+    <w:p>
+      <w:r>
+        <w:t>RNF7 – O sistema irá verificar se todos os dados estão corretamente inseridos no arquivo texto para a execução do mesmo.</w:t>
+      </w:r>
+    </w:p>
+    <w:p>
+      <w:r>
+        <w:t>RNF8 – O sistema utiliza uma lista simplesmente encadeada para o melhor caminho.</w:t>
+      </w:r>
+    </w:p>
+    <w:p>
+      <w:r>
+        <w:t xml:space="preserve">RNF9 – A classe de </w:t>
+      </w:r>
+      <w:proofErr w:type="spellStart"/>
+      <w:r>
+        <w:t>OperadorArquivos</w:t>
+      </w:r>
+      <w:proofErr w:type="spellEnd"/>
+      <w:r>
+        <w:t xml:space="preserve"> apenas deve conter dois métodos: o método para ler os dados e o método para gravar os dados.</w:t>
+      </w:r>
+    </w:p>
+    <w:p>
+      <w:r>
+        <w:t xml:space="preserve">RNF10 </w:t>
+      </w:r>
+      <w:r>
+        <w:t>–</w:t>
+      </w:r>
+      <w:r>
+        <w:t xml:space="preserve"> </w:t>
+      </w:r>
+      <w:r>
+        <w:t>Para desenhar uma curva, é necessária a utilização da biblioteca QuadCurve2D, pertencente ao Java2D.</w:t>
+      </w:r>
+    </w:p>
+    <w:p>
+      <w:r>
+        <w:t xml:space="preserve">RNF11 </w:t>
+      </w:r>
+      <w:r>
+        <w:t>–</w:t>
+      </w:r>
+      <w:r>
+        <w:t xml:space="preserve"> </w:t>
+      </w:r>
+      <w:r>
+        <w:t xml:space="preserve">Deve-se utilizar o padrão de projeto </w:t>
+      </w:r>
+      <w:proofErr w:type="spellStart"/>
+      <w:r>
+        <w:t>Observer</w:t>
+      </w:r>
+      <w:proofErr w:type="spellEnd"/>
+      <w:r>
+        <w:t xml:space="preserve"> para a comunicação entre </w:t>
+      </w:r>
+      <w:r>
+        <w:t>tela (</w:t>
+      </w:r>
+      <w:proofErr w:type="spellStart"/>
+      <w:r>
+        <w:t>view</w:t>
+      </w:r>
+      <w:proofErr w:type="spellEnd"/>
+      <w:r>
+        <w:t xml:space="preserve">) e </w:t>
+      </w:r>
+      <w:r>
+        <w:t xml:space="preserve">a classe </w:t>
+      </w:r>
+      <w:proofErr w:type="spellStart"/>
+      <w:r>
+        <w:t>controler</w:t>
+      </w:r>
+      <w:proofErr w:type="spellEnd"/>
+      <w:r>
+        <w:t>.</w:t>
+      </w:r>
+    </w:p>
+    <w:p>
+      <w:r>
+        <w:t>RNF12 – Para a escolha do caminho melhor caminho, deve ser utilizado uma lista encadeada que será necessária para caminhar entre os vértices e arestas.</w:t>
+      </w:r>
+    </w:p>
+    <w:p>
+      <w:r>
+        <w:t xml:space="preserve">RNF13 </w:t>
+      </w:r>
+      <w:r>
+        <w:t>–</w:t>
+      </w:r>
+      <w:r>
+        <w:t xml:space="preserve"> </w:t>
+      </w:r>
+      <w:r>
+        <w:t>Para a leitura das informações de um arquivo, este precisa estar em um formato .</w:t>
+      </w:r>
+      <w:proofErr w:type="spellStart"/>
+      <w:r>
+        <w:t>txt</w:t>
+      </w:r>
+      <w:proofErr w:type="spellEnd"/>
+      <w:r>
+        <w:t>.</w:t>
+      </w:r>
+    </w:p>
+    <w:p>
+      <w:r>
+        <w:t xml:space="preserve">RNF14 </w:t>
+      </w:r>
+      <w:r>
+        <w:t>–</w:t>
+      </w:r>
+      <w:r>
+        <w:t xml:space="preserve"> </w:t>
+      </w:r>
+      <w:r>
+        <w:t xml:space="preserve">As classes Individuo, Aresta e Vértice precisam implementar a interface </w:t>
+      </w:r>
+      <w:proofErr w:type="spellStart"/>
+      <w:r>
+        <w:t>Desenhavel</w:t>
+      </w:r>
+      <w:proofErr w:type="spellEnd"/>
+      <w:r>
+        <w:t>.</w:t>
+      </w:r>
+    </w:p>
+    <w:p>
+      <w:r>
+        <w:t>RNF15 – Existe apenas um Frame pai na aplicação</w:t>
+      </w:r>
+      <w:r>
+        <w:t>.</w:t>
+      </w:r>
+    </w:p>
     <w:p>
       <w:pPr>
         <w:rPr>
           <w:u w:val="single"/>
         </w:rPr>
       </w:pPr>
-      <w:r>
-        <w:rPr>
-          <w:u w:val="single"/>
-        </w:rPr>
-        <w:t>Requisitos Não-Funcionais:</w:t>
-      </w:r>
-    </w:p>
-    <w:p>
-      <w:r>
-        <w:t>RNF1 – Toda linha deve ser convertida em vértices e arestas.</w:t>
-      </w:r>
-    </w:p>
-    <w:p>
-      <w:r>
-        <w:t xml:space="preserve">RNF2 </w:t>
-      </w:r>
-      <w:r>
-        <w:t>– Utilizar linguagem de programação Java.</w:t>
-      </w:r>
-    </w:p>
-    <w:p>
-      <w:r>
-        <w:t>RNF3 – O mapa será desenhado utilizando recursos do Java 2D.</w:t>
-      </w:r>
-    </w:p>
-    <w:p>
-      <w:r>
-        <w:t xml:space="preserve">RNF4 – O ponto de encontro deve ser calculado utilizando o algoritmo de Floyd Warshall e escolhendo a vértice com menor custo </w:t>
-      </w:r>
-      <w:r>
-        <w:t>dentre todos os vértices representados na Matriz de retorno do algoritmo.</w:t>
-      </w:r>
-    </w:p>
-    <w:p>
-      <w:r>
-        <w:t xml:space="preserve">RNF5 – O caminho entre cada indivíduo e o ponto de encontro deve ser calculado pelo algoritmo </w:t>
-      </w:r>
-      <w:proofErr w:type="spellStart"/>
-      <w:r>
-        <w:t>Dijkstra</w:t>
-      </w:r>
-      <w:proofErr w:type="spellEnd"/>
-      <w:r>
-        <w:t>.</w:t>
-      </w:r>
-    </w:p>
-    <w:p>
-      <w:r>
-        <w:t>RNF6 – O arquivo onde será salvo as configurações</w:t>
-      </w:r>
-      <w:r>
-        <w:t xml:space="preserve"> deve ser no formato .</w:t>
-      </w:r>
-      <w:proofErr w:type="spellStart"/>
-      <w:r>
-        <w:t>txt</w:t>
-      </w:r>
-      <w:proofErr w:type="spellEnd"/>
-    </w:p>
-    <w:p/>
+    </w:p>
     <w:p>
       <w:pPr>
         <w:rPr>
-          <w:u w:val="single"/>
+          <w:b/>
+          <w:sz w:val="24"/>
         </w:rPr>
       </w:pPr>
-    </w:p>
-    <w:p>
-      <w:pPr>
+      <w:r>
         <w:rPr>
-          <w:u w:val="single"/>
+          <w:b/>
+          <w:sz w:val="24"/>
         </w:rPr>
-      </w:pPr>
-      <w:r>
-        <w:rPr>
-          <w:u w:val="single"/>
-        </w:rPr>
+        <w:t>Regras de Negócio:</w:t>
+      </w:r>
+    </w:p>
+    <w:p>
+      <w:r>
+        <w:t>RN1 – O ponto de encontro deve sempre ser um</w:t>
+      </w:r>
+      <w:r>
+        <w:t xml:space="preserve"> vértice do mapa.</w:t>
+      </w:r>
+    </w:p>
+    <w:p>
+      <w:r>
+        <w:t>RN2 – O indivíduo sempre deve estar em cima de um vértice.</w:t>
+      </w:r>
+    </w:p>
+    <w:p>
+      <w:r>
+        <w:t>RN3 – A aresta obrigatoriamente deve ter uma direção (Origem -&gt; Destino ou Bidirecional).</w:t>
+      </w:r>
+    </w:p>
+    <w:p>
+      <w:r>
+        <w:t>RN4 – A aresta obrigatoriamente deve ter um comprimento.</w:t>
+      </w:r>
+    </w:p>
+    <w:p>
+      <w:r>
+        <w:t xml:space="preserve">RN5 – Se o comprimento da aresta for maior que o comprimento entre o vértice de origem e o vértice de destino, a aresta é representada como uma curva. </w:t>
+      </w:r>
+    </w:p>
+    <w:p>
+      <w:r>
+        <w:t>RN6 – Indivíduos serão representados por pontos e arestas por traços, no mapa.</w:t>
+      </w:r>
+    </w:p>
+    <w:p>
+      <w:r>
         <w:lastRenderedPageBreak/>
-        <w:t xml:space="preserve">Regras de </w:t>
-      </w:r>
-      <w:r>
-        <w:rPr>
-          <w:u w:val="single"/>
-        </w:rPr>
-        <w:t>Negócio</w:t>
-      </w:r>
-      <w:r>
-        <w:rPr>
-          <w:u w:val="single"/>
-        </w:rPr>
-        <w:t>:</w:t>
-      </w:r>
-    </w:p>
-    <w:p>
-      <w:r>
-        <w:t>RN1 – O ponto de encontro deve sempre ser um</w:t>
-      </w:r>
-      <w:r>
-        <w:t xml:space="preserve"> vértice do mapa.</w:t>
-      </w:r>
-    </w:p>
-    <w:p>
-      <w:r>
-        <w:t>RN2 – O indivíduo sempre deve estar em cima de um vértice.</w:t>
-      </w:r>
-    </w:p>
-    <w:p>
-      <w:r>
-        <w:t>RN3 – A aresta obrigatoriamente deve ter uma direção (Origem -&gt; Destino ou Bidirecional).</w:t>
-      </w:r>
-    </w:p>
-    <w:p>
-      <w:r>
-        <w:t>RN4 – A aresta obrigatoriamente deve ter um comprimento.</w:t>
-      </w:r>
-    </w:p>
-    <w:p>
-      <w:r>
-        <w:t>RN5 – Se o comprimento da aresta for maior que o comprimento entre o vértice de origem e o vértice de destino, a aresta é representada como uma curva.</w:t>
+        <w:t>RN7 – O sistema precisa conter um método que realiza a leitura das informações de um arquivo texto e carrega-las em uma lista de desenháveis.</w:t>
+      </w:r>
+    </w:p>
+    <w:p>
+      <w:r>
+        <w:t xml:space="preserve">RN8 – No </w:t>
+      </w:r>
+      <w:r>
+        <w:t>arquivo texto, um indiví</w:t>
+      </w:r>
+      <w:r>
+        <w:t xml:space="preserve">duo </w:t>
+      </w:r>
+      <w:r>
+        <w:t>precisa conter um nome.</w:t>
       </w:r>
       <w:bookmarkStart w:id="0" w:name="_GoBack"/>
       <w:bookmarkEnd w:id="0"/>
-      <w:r>
-        <w:t xml:space="preserve"> </w:t>
+    </w:p>
+    <w:p>
+      <w:r>
+        <w:t>RN9 – Mesmo com o arquivo uma vez carregado, o usuário pode realizar alterações no mesmo e carrega-lo novamente.</w:t>
+      </w:r>
+    </w:p>
+    <w:p>
+      <w:r>
+        <w:t xml:space="preserve">RN10 – O algoritmo matemático denominado de </w:t>
+      </w:r>
+      <w:proofErr w:type="spellStart"/>
+      <w:r>
+        <w:t>FloydWarshall</w:t>
+      </w:r>
+      <w:proofErr w:type="spellEnd"/>
+      <w:r>
+        <w:t xml:space="preserve"> se encarregará de definir o ponto de encontro no mapa.</w:t>
+      </w:r>
+    </w:p>
+    <w:p>
+      <w:r>
+        <w:t>RN11 – Ao iniciar o caminho de cada indivíduo no mapa, a aplicação irá movimentá-los todos simultaneamente até o ponto de encontro “repintando” o frame interno do mapa.</w:t>
+      </w:r>
+    </w:p>
+    <w:p>
+      <w:r>
+        <w:t>RN12 – O Tutorial de uso estará acessível em qualquer parte da aplicação através do menu superior que pertencerá ao frame pai.</w:t>
+      </w:r>
+    </w:p>
+    <w:p>
+      <w:r>
+        <w:t xml:space="preserve">RN13 – O ponto de encontro será destacado com um tamanho e cor diferente dos </w:t>
+      </w:r>
+      <w:proofErr w:type="spellStart"/>
+      <w:r>
+        <w:t>indíviduos</w:t>
+      </w:r>
+      <w:proofErr w:type="spellEnd"/>
+      <w:r>
+        <w:t>, para o usuário notar sua presença dentro da aplicação.</w:t>
+      </w:r>
+    </w:p>
+    <w:p>
+      <w:r>
+        <w:t xml:space="preserve">RN14 </w:t>
+      </w:r>
+      <w:r>
+        <w:t>–</w:t>
+      </w:r>
+      <w:r>
+        <w:t xml:space="preserve"> </w:t>
+      </w:r>
+      <w:r>
+        <w:t xml:space="preserve">Dentro do arquivo texto, na sessão dos dados das arestas, o quarto atributo será destinado a um valor necessário para o algoritmo de </w:t>
+      </w:r>
+      <w:proofErr w:type="spellStart"/>
+      <w:r>
+        <w:t>Dijkstra</w:t>
+      </w:r>
+      <w:proofErr w:type="spellEnd"/>
+      <w:r>
+        <w:t xml:space="preserve"> verificar se esta aresta é ou não bidirecional.</w:t>
+      </w:r>
+    </w:p>
+    <w:p>
+      <w:r>
+        <w:t>RN15 – Arestas par</w:t>
+      </w:r>
+      <w:r>
+        <w:t>alelas apenas precisarão ter seu</w:t>
+      </w:r>
+      <w:r>
+        <w:t xml:space="preserve"> </w:t>
+      </w:r>
+      <w:r>
+        <w:t xml:space="preserve">comprimento </w:t>
+      </w:r>
+      <w:r>
+        <w:t>igual ao valor entre o vertice1 e o vertice2 para que seja uma reta.</w:t>
+      </w:r>
+    </w:p>
+    <w:p>
+      <w:r>
+        <w:t xml:space="preserve">RN16 </w:t>
+      </w:r>
+      <w:r>
+        <w:t>–</w:t>
+      </w:r>
+      <w:r>
+        <w:t xml:space="preserve"> </w:t>
+      </w:r>
+      <w:r>
+        <w:t xml:space="preserve">Ao iniciar a aplicação, o sistema irá incluir a primeira </w:t>
+      </w:r>
+      <w:proofErr w:type="spellStart"/>
+      <w:r>
+        <w:t>sub-tela</w:t>
+      </w:r>
+      <w:proofErr w:type="spellEnd"/>
+      <w:r>
+        <w:t xml:space="preserve"> visível ao usuário que será a que contém o nome dos desenvolvedores do sistema.</w:t>
+      </w:r>
+    </w:p>
+    <w:p>
+      <w:r>
+        <w:t xml:space="preserve">RN17 – O botão responsável para iniciar a caminhada dos indivíduos ao ponto de encontro, se localizará dentro do menu superior que pertencerá a </w:t>
+      </w:r>
+      <w:proofErr w:type="spellStart"/>
+      <w:r>
+        <w:t>sub-tela</w:t>
+      </w:r>
+      <w:proofErr w:type="spellEnd"/>
+      <w:r>
+        <w:t xml:space="preserve"> Mapa. O mesmo irá percorrer a lista de indivíduos e o mesmo irá movimentá-los simultaneamente.</w:t>
+      </w:r>
+    </w:p>
+    <w:p>
+      <w:r>
+        <w:t>RN18 – A janela do Mapa irá ser acessível no menu superior pertencente a</w:t>
+      </w:r>
+      <w:r>
+        <w:t>o</w:t>
+      </w:r>
+      <w:r>
+        <w:t xml:space="preserve"> </w:t>
+      </w:r>
+      <w:r>
+        <w:t xml:space="preserve">frame </w:t>
+      </w:r>
+      <w:r>
+        <w:t>pai</w:t>
+      </w:r>
+      <w:r>
+        <w:t>, onde o me</w:t>
+      </w:r>
+      <w:r>
+        <w:t>s</w:t>
+      </w:r>
+      <w:r>
+        <w:t>m</w:t>
+      </w:r>
+      <w:r>
+        <w:t xml:space="preserve">o irá chamar a </w:t>
+      </w:r>
+      <w:proofErr w:type="spellStart"/>
+      <w:r>
+        <w:t>sub-tela</w:t>
+      </w:r>
+      <w:proofErr w:type="spellEnd"/>
+      <w:r>
+        <w:t xml:space="preserve"> mapa pertencente ao sistema.</w:t>
+      </w:r>
+    </w:p>
+    <w:p>
+      <w:r>
+        <w:t>RN19 – O botão para finalização do programa se localizará no menu superior pertencente ao frame pai e sua utilidade é justamente finalizar o software.</w:t>
+      </w:r>
+    </w:p>
+    <w:p>
+      <w:r>
+        <w:t>RN20 – Para o desenho de arestas curvas, o usuário deve pôr um comprimento de arestas maior do que a distância entre os dois vértices da mesma.</w:t>
+      </w:r>
+    </w:p>
+    <w:p>
+      <w:r>
+        <w:t xml:space="preserve">RN21 – Para navegar entre os diretórios do computador do usuário, é necessário a utilização do componente </w:t>
+      </w:r>
+      <w:proofErr w:type="spellStart"/>
+      <w:r>
+        <w:t>JFileChooser</w:t>
+      </w:r>
+      <w:proofErr w:type="spellEnd"/>
+      <w:r>
+        <w:t xml:space="preserve"> pertencente a biblioteca </w:t>
+      </w:r>
+      <w:proofErr w:type="spellStart"/>
+      <w:proofErr w:type="gramStart"/>
+      <w:r>
+        <w:t>java.swing</w:t>
+      </w:r>
+      <w:proofErr w:type="spellEnd"/>
+      <w:proofErr w:type="gramEnd"/>
+      <w:r>
+        <w:t>.</w:t>
+      </w:r>
+    </w:p>
+    <w:p>
+      <w:r>
+        <w:t xml:space="preserve">RN22 </w:t>
+      </w:r>
+      <w:r>
+        <w:t>–</w:t>
+      </w:r>
+      <w:r>
+        <w:t xml:space="preserve"> </w:t>
+      </w:r>
+      <w:r>
+        <w:t>Para abrir múltiplas janelas na aplicação, o usuário deve apenas navegar entre o menu superior pai</w:t>
+      </w:r>
+      <w:r>
+        <w:t xml:space="preserve"> e ir selecionando as opções de menu que lá contém sem fechar as janelas abertas.</w:t>
+      </w:r>
+    </w:p>
+    <w:p>
+      <w:r>
+        <w:t>RN23 – Para definir o tamanho da aresta, o usuário deve ir até o terceiro atributo da aresta e definir sua medida, podendo ser um valor parcial ou inteiro.</w:t>
       </w:r>
     </w:p>
     <w:sectPr>
@@ -784,7 +1252,6 @@
   <w:style w:type="character" w:default="1" w:styleId="Fontepargpadro">
     <w:name w:val="Default Paragraph Font"/>
     <w:uiPriority w:val="1"/>
-    <w:semiHidden/>
     <w:unhideWhenUsed/>
   </w:style>
   <w:style w:type="table" w:default="1" w:styleId="Tabelanormal">

</xml_diff>

<commit_message>
Conclusão do diagrama de casos de uso
</commit_message>
<xml_diff>
--- a/Documentos/Requisitos.docx
+++ b/Documentos/Requisitos.docx
@@ -4,6 +4,7 @@
   <w:body>
     <w:p>
       <w:pPr>
+        <w:jc w:val="both"/>
         <w:rPr>
           <w:u w:val="single"/>
         </w:rPr>
@@ -27,11 +28,21 @@
         <w:t>, o</w:t>
       </w:r>
       <w:r>
-        <w:t>nde todas as pessoas percorrem o menor caminho possível para se encontrarem.</w:t>
-      </w:r>
-    </w:p>
-    <w:p>
-      <w:pPr>
+        <w:t xml:space="preserve">nde todas as pessoas percorrem o menor caminho possível para se </w:t>
+      </w:r>
+      <w:r>
+        <w:t>e</w:t>
+      </w:r>
+      <w:r>
+        <w:t>ncontrarem</w:t>
+      </w:r>
+      <w:r>
+        <w:t>.</w:t>
+      </w:r>
+    </w:p>
+    <w:p>
+      <w:pPr>
+        <w:jc w:val="both"/>
         <w:rPr>
           <w:u w:val="single"/>
         </w:rPr>
@@ -39,6 +50,7 @@
     </w:p>
     <w:p>
       <w:pPr>
+        <w:jc w:val="both"/>
         <w:rPr>
           <w:b/>
           <w:sz w:val="24"/>
@@ -55,16 +67,25 @@
       </w:r>
     </w:p>
     <w:p>
+      <w:pPr>
+        <w:jc w:val="both"/>
+      </w:pPr>
       <w:r>
         <w:t>RF1 – O sistema deve representar indivíduos e arestas para o usuário.</w:t>
       </w:r>
     </w:p>
     <w:p>
+      <w:pPr>
+        <w:jc w:val="both"/>
+      </w:pPr>
       <w:r>
         <w:t>RF2 – O sistema deve permitir a entrada de informações por meio de um documento de texto.</w:t>
       </w:r>
     </w:p>
     <w:p>
+      <w:pPr>
+        <w:jc w:val="both"/>
+      </w:pPr>
       <w:r>
         <w:t xml:space="preserve">RF3 </w:t>
       </w:r>
@@ -79,16 +100,25 @@
       </w:r>
     </w:p>
     <w:p>
+      <w:pPr>
+        <w:jc w:val="both"/>
+      </w:pPr>
       <w:r>
         <w:t>RF4 – O sistema deve permitir a entrada da posição de um indivíduo no mapa.</w:t>
       </w:r>
     </w:p>
     <w:p>
+      <w:pPr>
+        <w:jc w:val="both"/>
+      </w:pPr>
       <w:r>
         <w:t>RF5 – O usuário deve ter a permissão para alterar e excluir linhas e indivíduos.</w:t>
       </w:r>
     </w:p>
     <w:p>
+      <w:pPr>
+        <w:jc w:val="both"/>
+      </w:pPr>
       <w:r>
         <w:t>R</w:t>
       </w:r>
@@ -109,6 +139,12 @@
       </w:r>
     </w:p>
     <w:p>
+      <w:pPr>
+        <w:jc w:val="both"/>
+        <w:rPr>
+          <w:vertAlign w:val="subscript"/>
+        </w:rPr>
+      </w:pPr>
       <w:r>
         <w:t>RF7</w:t>
       </w:r>
@@ -117,6 +153,9 @@
       </w:r>
     </w:p>
     <w:p>
+      <w:pPr>
+        <w:jc w:val="both"/>
+      </w:pPr>
       <w:r>
         <w:t>RF8</w:t>
       </w:r>
@@ -125,6 +164,9 @@
       </w:r>
     </w:p>
     <w:p>
+      <w:pPr>
+        <w:jc w:val="both"/>
+      </w:pPr>
       <w:r>
         <w:t>RF9</w:t>
       </w:r>
@@ -145,6 +187,9 @@
       </w:r>
     </w:p>
     <w:p>
+      <w:pPr>
+        <w:jc w:val="both"/>
+      </w:pPr>
       <w:r>
         <w:t>RF10</w:t>
       </w:r>
@@ -153,11 +198,17 @@
       </w:r>
     </w:p>
     <w:p>
+      <w:pPr>
+        <w:jc w:val="both"/>
+      </w:pPr>
       <w:r>
         <w:t>RF11 – O sistema deve exibir, em tempo real, a movimentação dos indivíduos até o ponto de encontro.</w:t>
       </w:r>
     </w:p>
     <w:p>
+      <w:pPr>
+        <w:jc w:val="both"/>
+      </w:pPr>
       <w:r>
         <w:t xml:space="preserve">RF12 </w:t>
       </w:r>
@@ -178,11 +229,17 @@
       </w:r>
     </w:p>
     <w:p>
+      <w:pPr>
+        <w:jc w:val="both"/>
+      </w:pPr>
       <w:r>
         <w:t>RF13 – O sistema deve conter uma janela interna com o nome dos desenvolvedores.</w:t>
       </w:r>
     </w:p>
     <w:p>
+      <w:pPr>
+        <w:jc w:val="both"/>
+      </w:pPr>
       <w:r>
         <w:t>RF14 – O sistema deve conter um botão para o in</w:t>
       </w:r>
@@ -197,16 +254,25 @@
       </w:r>
     </w:p>
     <w:p>
+      <w:pPr>
+        <w:jc w:val="both"/>
+      </w:pPr>
       <w:r>
         <w:t>RF15 – O sistema deve conter uma janela interna somente para a exibição do mapa completo.</w:t>
       </w:r>
     </w:p>
     <w:p>
+      <w:pPr>
+        <w:jc w:val="both"/>
+      </w:pPr>
       <w:r>
         <w:t>RF16 – O sistema deve conter um botão para a finalização do programa.</w:t>
       </w:r>
     </w:p>
     <w:p>
+      <w:pPr>
+        <w:jc w:val="both"/>
+      </w:pPr>
       <w:r>
         <w:t>RF17 –</w:t>
       </w:r>
@@ -221,6 +287,9 @@
       </w:r>
     </w:p>
     <w:p>
+      <w:pPr>
+        <w:jc w:val="both"/>
+      </w:pPr>
       <w:r>
         <w:t xml:space="preserve">RF18 </w:t>
       </w:r>
@@ -243,19 +312,34 @@
       </w:r>
     </w:p>
     <w:p>
+      <w:pPr>
+        <w:jc w:val="both"/>
+      </w:pPr>
       <w:r>
         <w:t>RF19 – O sistema deve permitir a abertura de múltiplas janelas internas.</w:t>
       </w:r>
     </w:p>
     <w:p>
+      <w:pPr>
+        <w:jc w:val="both"/>
+      </w:pPr>
       <w:r>
         <w:t>RF20 – O sistema deve permitir que o usuário escolha medidas parciais e inteiras no tamanho da aresta.</w:t>
       </w:r>
     </w:p>
-    <w:p/>
-    <w:p/>
-    <w:p>
-      <w:pPr>
+    <w:p>
+      <w:pPr>
+        <w:jc w:val="both"/>
+      </w:pPr>
+    </w:p>
+    <w:p>
+      <w:pPr>
+        <w:jc w:val="both"/>
+      </w:pPr>
+    </w:p>
+    <w:p>
+      <w:pPr>
+        <w:jc w:val="both"/>
         <w:rPr>
           <w:b/>
           <w:sz w:val="24"/>
@@ -271,11 +355,17 @@
       </w:r>
     </w:p>
     <w:p>
+      <w:pPr>
+        <w:jc w:val="both"/>
+      </w:pPr>
       <w:r>
         <w:t>RNF1 – Toda linha deve ser convertida em vértices e arestas.</w:t>
       </w:r>
     </w:p>
     <w:p>
+      <w:pPr>
+        <w:jc w:val="both"/>
+      </w:pPr>
       <w:r>
         <w:t xml:space="preserve">RNF2 </w:t>
       </w:r>
@@ -284,11 +374,17 @@
       </w:r>
     </w:p>
     <w:p>
+      <w:pPr>
+        <w:jc w:val="both"/>
+      </w:pPr>
       <w:r>
         <w:t>RNF3 – O mapa será desenhado utilizando recursos do Java 2D.</w:t>
       </w:r>
     </w:p>
     <w:p>
+      <w:pPr>
+        <w:jc w:val="both"/>
+      </w:pPr>
       <w:r>
         <w:t xml:space="preserve">RNF4 – O ponto de encontro deve ser calculado utilizando o algoritmo de Floyd Warshall e escolhendo a vértice com menor custo </w:t>
       </w:r>
@@ -297,6 +393,9 @@
       </w:r>
     </w:p>
     <w:p>
+      <w:pPr>
+        <w:jc w:val="both"/>
+      </w:pPr>
       <w:r>
         <w:t xml:space="preserve">RNF5 – O caminho entre cada indivíduo e o ponto de encontro deve ser calculado pelo algoritmo </w:t>
       </w:r>
@@ -310,6 +409,9 @@
       </w:r>
     </w:p>
     <w:p>
+      <w:pPr>
+        <w:jc w:val="both"/>
+      </w:pPr>
       <w:r>
         <w:t>RNF6 – O arquivo onde será salvo as configurações</w:t>
       </w:r>
@@ -323,16 +425,25 @@
       <w:proofErr w:type="spellEnd"/>
     </w:p>
     <w:p>
+      <w:pPr>
+        <w:jc w:val="both"/>
+      </w:pPr>
       <w:r>
         <w:t>RNF7 – O sistema irá verificar se todos os dados estão corretamente inseridos no arquivo texto para a execução do mesmo.</w:t>
       </w:r>
     </w:p>
     <w:p>
+      <w:pPr>
+        <w:jc w:val="both"/>
+      </w:pPr>
       <w:r>
         <w:t>RNF8 – O sistema utiliza uma lista simplesmente encadeada para o melhor caminho.</w:t>
       </w:r>
     </w:p>
     <w:p>
+      <w:pPr>
+        <w:jc w:val="both"/>
+      </w:pPr>
       <w:r>
         <w:t xml:space="preserve">RNF9 – A classe de </w:t>
       </w:r>
@@ -346,6 +457,9 @@
       </w:r>
     </w:p>
     <w:p>
+      <w:pPr>
+        <w:jc w:val="both"/>
+      </w:pPr>
       <w:r>
         <w:t xml:space="preserve">RNF10 </w:t>
       </w:r>
@@ -360,6 +474,9 @@
       </w:r>
     </w:p>
     <w:p>
+      <w:pPr>
+        <w:jc w:val="both"/>
+      </w:pPr>
       <w:r>
         <w:t xml:space="preserve">RNF11 </w:t>
       </w:r>
@@ -404,11 +521,17 @@
       </w:r>
     </w:p>
     <w:p>
+      <w:pPr>
+        <w:jc w:val="both"/>
+      </w:pPr>
       <w:r>
         <w:t>RNF12 – Para a escolha do caminho melhor caminho, deve ser utilizado uma lista encadeada que será necessária para caminhar entre os vértices e arestas.</w:t>
       </w:r>
     </w:p>
     <w:p>
+      <w:pPr>
+        <w:jc w:val="both"/>
+      </w:pPr>
       <w:r>
         <w:t xml:space="preserve">RNF13 </w:t>
       </w:r>
@@ -431,6 +554,9 @@
       </w:r>
     </w:p>
     <w:p>
+      <w:pPr>
+        <w:jc w:val="both"/>
+      </w:pPr>
       <w:r>
         <w:t xml:space="preserve">RNF14 </w:t>
       </w:r>
@@ -453,6 +579,9 @@
       </w:r>
     </w:p>
     <w:p>
+      <w:pPr>
+        <w:jc w:val="both"/>
+      </w:pPr>
       <w:r>
         <w:t>RNF15 – Existe apenas um Frame pai na aplicação</w:t>
       </w:r>
@@ -462,6 +591,7 @@
     </w:p>
     <w:p>
       <w:pPr>
+        <w:jc w:val="both"/>
         <w:rPr>
           <w:u w:val="single"/>
         </w:rPr>
@@ -469,6 +599,7 @@
     </w:p>
     <w:p>
       <w:pPr>
+        <w:jc w:val="both"/>
         <w:rPr>
           <w:b/>
           <w:sz w:val="24"/>
@@ -483,6 +614,9 @@
       </w:r>
     </w:p>
     <w:p>
+      <w:pPr>
+        <w:jc w:val="both"/>
+      </w:pPr>
       <w:r>
         <w:t>RN1 – O ponto de encontro deve sempre ser um</w:t>
       </w:r>
@@ -491,37 +625,60 @@
       </w:r>
     </w:p>
     <w:p>
+      <w:pPr>
+        <w:jc w:val="both"/>
+      </w:pPr>
       <w:r>
         <w:t>RN2 – O indivíduo sempre deve estar em cima de um vértice.</w:t>
       </w:r>
     </w:p>
     <w:p>
+      <w:pPr>
+        <w:jc w:val="both"/>
+      </w:pPr>
       <w:r>
         <w:t>RN3 – A aresta obrigatoriamente deve ter uma direção (Origem -&gt; Destino ou Bidirecional).</w:t>
       </w:r>
     </w:p>
     <w:p>
+      <w:pPr>
+        <w:jc w:val="both"/>
+      </w:pPr>
       <w:r>
         <w:t>RN4 – A aresta obrigatoriamente deve ter um comprimento.</w:t>
       </w:r>
     </w:p>
     <w:p>
+      <w:pPr>
+        <w:jc w:val="both"/>
+      </w:pPr>
       <w:r>
         <w:t xml:space="preserve">RN5 – Se o comprimento da aresta for maior que o comprimento entre o vértice de origem e o vértice de destino, a aresta é representada como uma curva. </w:t>
       </w:r>
     </w:p>
     <w:p>
+      <w:pPr>
+        <w:jc w:val="both"/>
+      </w:pPr>
       <w:r>
         <w:t>RN6 – Indivíduos serão representados por pontos e arestas por traços, no mapa.</w:t>
       </w:r>
-    </w:p>
-    <w:p>
+      <w:bookmarkStart w:id="0" w:name="_GoBack"/>
+      <w:bookmarkEnd w:id="0"/>
+    </w:p>
+    <w:p>
+      <w:pPr>
+        <w:jc w:val="both"/>
+      </w:pPr>
       <w:r>
         <w:lastRenderedPageBreak/>
         <w:t>RN7 – O sistema precisa conter um método que realiza a leitura das informações de um arquivo texto e carrega-las em uma lista de desenháveis.</w:t>
       </w:r>
     </w:p>
     <w:p>
+      <w:pPr>
+        <w:jc w:val="both"/>
+      </w:pPr>
       <w:r>
         <w:t xml:space="preserve">RN8 – No </w:t>
       </w:r>
@@ -534,15 +691,19 @@
       <w:r>
         <w:t>precisa conter um nome.</w:t>
       </w:r>
-      <w:bookmarkStart w:id="0" w:name="_GoBack"/>
-      <w:bookmarkEnd w:id="0"/>
-    </w:p>
-    <w:p>
+    </w:p>
+    <w:p>
+      <w:pPr>
+        <w:jc w:val="both"/>
+      </w:pPr>
       <w:r>
         <w:t>RN9 – Mesmo com o arquivo uma vez carregado, o usuário pode realizar alterações no mesmo e carrega-lo novamente.</w:t>
       </w:r>
     </w:p>
     <w:p>
+      <w:pPr>
+        <w:jc w:val="both"/>
+      </w:pPr>
       <w:r>
         <w:t xml:space="preserve">RN10 – O algoritmo matemático denominado de </w:t>
       </w:r>
@@ -556,16 +717,25 @@
       </w:r>
     </w:p>
     <w:p>
+      <w:pPr>
+        <w:jc w:val="both"/>
+      </w:pPr>
       <w:r>
         <w:t>RN11 – Ao iniciar o caminho de cada indivíduo no mapa, a aplicação irá movimentá-los todos simultaneamente até o ponto de encontro “repintando” o frame interno do mapa.</w:t>
       </w:r>
     </w:p>
     <w:p>
+      <w:pPr>
+        <w:jc w:val="both"/>
+      </w:pPr>
       <w:r>
         <w:t>RN12 – O Tutorial de uso estará acessível em qualquer parte da aplicação através do menu superior que pertencerá ao frame pai.</w:t>
       </w:r>
     </w:p>
     <w:p>
+      <w:pPr>
+        <w:jc w:val="both"/>
+      </w:pPr>
       <w:r>
         <w:t xml:space="preserve">RN13 – O ponto de encontro será destacado com um tamanho e cor diferente dos </w:t>
       </w:r>
@@ -579,6 +749,9 @@
       </w:r>
     </w:p>
     <w:p>
+      <w:pPr>
+        <w:jc w:val="both"/>
+      </w:pPr>
       <w:r>
         <w:t xml:space="preserve">RN14 </w:t>
       </w:r>
@@ -601,6 +774,9 @@
       </w:r>
     </w:p>
     <w:p>
+      <w:pPr>
+        <w:jc w:val="both"/>
+      </w:pPr>
       <w:r>
         <w:t>RN15 – Arestas par</w:t>
       </w:r>
@@ -618,6 +794,9 @@
       </w:r>
     </w:p>
     <w:p>
+      <w:pPr>
+        <w:jc w:val="both"/>
+      </w:pPr>
       <w:r>
         <w:t xml:space="preserve">RN16 </w:t>
       </w:r>
@@ -640,6 +819,9 @@
       </w:r>
     </w:p>
     <w:p>
+      <w:pPr>
+        <w:jc w:val="both"/>
+      </w:pPr>
       <w:r>
         <w:t xml:space="preserve">RN17 – O botão responsável para iniciar a caminhada dos indivíduos ao ponto de encontro, se localizará dentro do menu superior que pertencerá a </w:t>
       </w:r>
@@ -653,6 +835,9 @@
       </w:r>
     </w:p>
     <w:p>
+      <w:pPr>
+        <w:jc w:val="both"/>
+      </w:pPr>
       <w:r>
         <w:t>RN18 – A janela do Mapa irá ser acessível no menu superior pertencente a</w:t>
       </w:r>
@@ -690,16 +875,25 @@
       </w:r>
     </w:p>
     <w:p>
+      <w:pPr>
+        <w:jc w:val="both"/>
+      </w:pPr>
       <w:r>
         <w:t>RN19 – O botão para finalização do programa se localizará no menu superior pertencente ao frame pai e sua utilidade é justamente finalizar o software.</w:t>
       </w:r>
     </w:p>
     <w:p>
+      <w:pPr>
+        <w:jc w:val="both"/>
+      </w:pPr>
       <w:r>
         <w:t>RN20 – Para o desenho de arestas curvas, o usuário deve pôr um comprimento de arestas maior do que a distância entre os dois vértices da mesma.</w:t>
       </w:r>
     </w:p>
     <w:p>
+      <w:pPr>
+        <w:jc w:val="both"/>
+      </w:pPr>
       <w:r>
         <w:t xml:space="preserve">RN21 – Para navegar entre os diretórios do computador do usuário, é necessário a utilização do componente </w:t>
       </w:r>
@@ -723,6 +917,9 @@
       </w:r>
     </w:p>
     <w:p>
+      <w:pPr>
+        <w:jc w:val="both"/>
+      </w:pPr>
       <w:r>
         <w:t xml:space="preserve">RN22 </w:t>
       </w:r>
@@ -740,6 +937,9 @@
       </w:r>
     </w:p>
     <w:p>
+      <w:pPr>
+        <w:jc w:val="both"/>
+      </w:pPr>
       <w:r>
         <w:t>RN23 – Para definir o tamanho da aresta, o usuário deve ir até o terceiro atributo da aresta e definir sua medida, podendo ser um valor parcial ou inteiro.</w:t>
       </w:r>
@@ -1252,6 +1452,7 @@
   <w:style w:type="character" w:default="1" w:styleId="Fontepargpadro">
     <w:name w:val="Default Paragraph Font"/>
     <w:uiPriority w:val="1"/>
+    <w:semiHidden/>
     <w:unhideWhenUsed/>
   </w:style>
   <w:style w:type="table" w:default="1" w:styleId="Tabelanormal">

</xml_diff>

<commit_message>
Alterado os valores do arquivo texto padrão; correção no documento de requisitos; correção no diagrama de casos de uso
</commit_message>
<xml_diff>
--- a/Documentos/Requisitos.docx
+++ b/Documentos/Requisitos.docx
@@ -470,7 +470,13 @@
         <w:t xml:space="preserve"> </w:t>
       </w:r>
       <w:r>
-        <w:t>Para desenhar uma curva, é necessária a utilização da biblioteca QuadCurve2D, pertencente ao Java2D.</w:t>
+        <w:t xml:space="preserve">Para desenhar </w:t>
+      </w:r>
+      <w:r>
+        <w:t>e percorrer uma curva, deve-se utilizar o mesmo método</w:t>
+      </w:r>
+      <w:r>
+        <w:t>.</w:t>
       </w:r>
     </w:p>
     <w:p>
@@ -525,7 +531,7 @@
         <w:jc w:val="both"/>
       </w:pPr>
       <w:r>
-        <w:t>RNF12 – Para a escolha do caminho melhor caminho, deve ser utilizado uma lista encadeada que será necessária para caminhar entre os vértices e arestas.</w:t>
+        <w:t>RNF12 – Para a escolha do melhor caminho, deve ser utilizado uma lista encadeada que será necessária para caminhar entre os vértices e arestas.</w:t>
       </w:r>
     </w:p>
     <w:p>
@@ -663,89 +669,87 @@
       <w:r>
         <w:t>RN6 – Indivíduos serão representados por pontos e arestas por traços, no mapa.</w:t>
       </w:r>
+    </w:p>
+    <w:p>
+      <w:pPr>
+        <w:jc w:val="both"/>
+      </w:pPr>
+      <w:r>
+        <w:t>RN7 – O sistema precisa conter um método que realiza a leitura das informações de um arquivo texto e carrega-las em uma lista de desenháveis.</w:t>
+      </w:r>
+    </w:p>
+    <w:p>
+      <w:pPr>
+        <w:jc w:val="both"/>
+      </w:pPr>
+      <w:r>
+        <w:lastRenderedPageBreak/>
+        <w:t xml:space="preserve">RN8 – No </w:t>
+      </w:r>
+      <w:r>
+        <w:t>arquivo texto, um indiví</w:t>
+      </w:r>
+      <w:r>
+        <w:t xml:space="preserve">duo </w:t>
+      </w:r>
+      <w:r>
+        <w:t>precisa conter um nome.</w:t>
+      </w:r>
+    </w:p>
+    <w:p>
+      <w:pPr>
+        <w:jc w:val="both"/>
+      </w:pPr>
+      <w:r>
+        <w:t>RN9 – Mesmo com o arquivo uma vez carregado, o usuário pode realizar alterações no mesmo e carrega-lo novamente.</w:t>
+      </w:r>
+    </w:p>
+    <w:p>
+      <w:pPr>
+        <w:jc w:val="both"/>
+      </w:pPr>
+      <w:r>
+        <w:t xml:space="preserve">RN10 – O algoritmo matemático denominado de </w:t>
+      </w:r>
+      <w:proofErr w:type="spellStart"/>
+      <w:r>
+        <w:t>FloydWarshall</w:t>
+      </w:r>
+      <w:proofErr w:type="spellEnd"/>
+      <w:r>
+        <w:t xml:space="preserve"> se encarregará de definir o ponto de encontro no mapa.</w:t>
+      </w:r>
+    </w:p>
+    <w:p>
+      <w:pPr>
+        <w:jc w:val="both"/>
+      </w:pPr>
+      <w:r>
+        <w:t>RN11 – Ao iniciar o caminho de cada indivíduo no mapa, a aplicação irá movimentá-los todos simultaneamente até o ponto de encontro “repintando” o frame interno do mapa.</w:t>
+      </w:r>
+    </w:p>
+    <w:p>
+      <w:pPr>
+        <w:jc w:val="both"/>
+      </w:pPr>
+      <w:r>
+        <w:t>RN12 – O Tutorial de uso estará acessível em qualquer parte da aplicação através do menu superior que pertencerá ao frame pai.</w:t>
+      </w:r>
+    </w:p>
+    <w:p>
+      <w:pPr>
+        <w:jc w:val="both"/>
+      </w:pPr>
+      <w:r>
+        <w:t xml:space="preserve">RN13 – O ponto de encontro será destacado com um </w:t>
+      </w:r>
+      <w:r>
+        <w:t>tamanho e cor diferente dos indiví</w:t>
+      </w:r>
       <w:bookmarkStart w:id="0" w:name="_GoBack"/>
       <w:bookmarkEnd w:id="0"/>
-    </w:p>
-    <w:p>
-      <w:pPr>
-        <w:jc w:val="both"/>
-      </w:pPr>
-      <w:r>
-        <w:lastRenderedPageBreak/>
-        <w:t>RN7 – O sistema precisa conter um método que realiza a leitura das informações de um arquivo texto e carrega-las em uma lista de desenháveis.</w:t>
-      </w:r>
-    </w:p>
-    <w:p>
-      <w:pPr>
-        <w:jc w:val="both"/>
-      </w:pPr>
-      <w:r>
-        <w:t xml:space="preserve">RN8 – No </w:t>
-      </w:r>
-      <w:r>
-        <w:t>arquivo texto, um indiví</w:t>
-      </w:r>
-      <w:r>
-        <w:t xml:space="preserve">duo </w:t>
-      </w:r>
-      <w:r>
-        <w:t>precisa conter um nome.</w:t>
-      </w:r>
-    </w:p>
-    <w:p>
-      <w:pPr>
-        <w:jc w:val="both"/>
-      </w:pPr>
-      <w:r>
-        <w:t>RN9 – Mesmo com o arquivo uma vez carregado, o usuário pode realizar alterações no mesmo e carrega-lo novamente.</w:t>
-      </w:r>
-    </w:p>
-    <w:p>
-      <w:pPr>
-        <w:jc w:val="both"/>
-      </w:pPr>
-      <w:r>
-        <w:t xml:space="preserve">RN10 – O algoritmo matemático denominado de </w:t>
-      </w:r>
-      <w:proofErr w:type="spellStart"/>
-      <w:r>
-        <w:t>FloydWarshall</w:t>
-      </w:r>
-      <w:proofErr w:type="spellEnd"/>
-      <w:r>
-        <w:t xml:space="preserve"> se encarregará de definir o ponto de encontro no mapa.</w:t>
-      </w:r>
-    </w:p>
-    <w:p>
-      <w:pPr>
-        <w:jc w:val="both"/>
-      </w:pPr>
-      <w:r>
-        <w:t>RN11 – Ao iniciar o caminho de cada indivíduo no mapa, a aplicação irá movimentá-los todos simultaneamente até o ponto de encontro “repintando” o frame interno do mapa.</w:t>
-      </w:r>
-    </w:p>
-    <w:p>
-      <w:pPr>
-        <w:jc w:val="both"/>
-      </w:pPr>
-      <w:r>
-        <w:t>RN12 – O Tutorial de uso estará acessível em qualquer parte da aplicação através do menu superior que pertencerá ao frame pai.</w:t>
-      </w:r>
-    </w:p>
-    <w:p>
-      <w:pPr>
-        <w:jc w:val="both"/>
-      </w:pPr>
-      <w:r>
-        <w:t xml:space="preserve">RN13 – O ponto de encontro será destacado com um tamanho e cor diferente dos </w:t>
-      </w:r>
-      <w:proofErr w:type="spellStart"/>
-      <w:r>
-        <w:t>indíviduos</w:t>
-      </w:r>
-      <w:proofErr w:type="spellEnd"/>
-      <w:r>
-        <w:t>, para o usuário notar sua presença dentro da aplicação.</w:t>
+      <w:r>
+        <w:t>duos, para o usuário notar sua presença dentro da aplicação.</w:t>
       </w:r>
     </w:p>
     <w:p>

</xml_diff>